<commit_message>
Added Bibliographie and started Synthèse des Recherches
</commit_message>
<xml_diff>
--- a/Rapport-TIP.docx
+++ b/Rapport-TIP.docx
@@ -2,14 +2,10 @@
 <file path=word/document.xml><?xml version="1.0" encoding="utf-8"?>
 <w:document xmlns:wpc="http://schemas.microsoft.com/office/word/2010/wordprocessingCanvas" xmlns:cx="http://schemas.microsoft.com/office/drawing/2014/chartex" xmlns:cx1="http://schemas.microsoft.com/office/drawing/2015/9/8/chartex" xmlns:cx2="http://schemas.microsoft.com/office/drawing/2015/10/21/chartex" xmlns:cx3="http://schemas.microsoft.com/office/drawing/2016/5/9/chartex" xmlns:cx4="http://schemas.microsoft.com/office/drawing/2016/5/10/chartex" xmlns:cx5="http://schemas.microsoft.com/office/drawing/2016/5/11/chartex" xmlns:cx6="http://schemas.microsoft.com/office/drawing/2016/5/12/chartex" xmlns:cx7="http://schemas.microsoft.com/office/drawing/2016/5/13/chartex" xmlns:cx8="http://schemas.microsoft.com/office/drawing/2016/5/14/chartex" xmlns:mc="http://schemas.openxmlformats.org/markup-compatibility/2006" xmlns:aink="http://schemas.microsoft.com/office/drawing/2016/ink" xmlns:am3d="http://schemas.microsoft.com/office/drawing/2017/model3d" xmlns:o="urn:schemas-microsoft-com:office:office" xmlns:r="http://schemas.openxmlformats.org/officeDocument/2006/relationships" xmlns:m="http://schemas.openxmlformats.org/officeDocument/2006/math" xmlns:v="urn:schemas-microsoft-com:vml" xmlns:wp14="http://schemas.microsoft.com/office/word/2010/wordprocessingDrawing" xmlns:wp="http://schemas.openxmlformats.org/drawingml/2006/wordprocessingDrawing" xmlns:w10="urn:schemas-microsoft-com:office:word" xmlns:w="http://schemas.openxmlformats.org/wordprocessingml/2006/main" xmlns:w14="http://schemas.microsoft.com/office/word/2010/wordml" xmlns:w15="http://schemas.microsoft.com/office/word/2012/wordml" xmlns:w16cid="http://schemas.microsoft.com/office/word/2016/wordml/cid" xmlns:w16se="http://schemas.microsoft.com/office/word/2015/wordml/symex" xmlns:wpg="http://schemas.microsoft.com/office/word/2010/wordprocessingGroup" xmlns:wpi="http://schemas.microsoft.com/office/word/2010/wordprocessingInk" xmlns:wne="http://schemas.microsoft.com/office/word/2006/wordml" xmlns:wps="http://schemas.microsoft.com/office/word/2010/wordprocessingShape" mc:Ignorable="w14 w15 w16se w16cid wp14">
   <w:body>
-    <w:bookmarkStart w:id="0" w:name="_GoBack"/>
-    <w:bookmarkEnd w:id="0"/>
     <w:p>
       <w:r>
         <w:rPr>
           <w:noProof/>
-          <w:sz w:val="10"/>
-          <w:szCs w:val="10"/>
           <w:lang w:val="en-US" w:eastAsia="zh-CN"/>
         </w:rPr>
         <mc:AlternateContent>
@@ -70,7 +66,7 @@
               </wp:anchor>
             </w:drawing>
           </mc:Choice>
-          <mc:Fallback xmlns:w16sdtdh="http://schemas.microsoft.com/office/word/2020/wordml/sdtdatahash" xmlns:w16="http://schemas.microsoft.com/office/word/2018/wordml" xmlns:w16cex="http://schemas.microsoft.com/office/word/2018/wordml/cex" xmlns:oel="http://schemas.microsoft.com/office/2019/extlst">
+          <mc:Fallback xmlns:oel="http://schemas.microsoft.com/office/2019/extlst" xmlns:w16cex="http://schemas.microsoft.com/office/word/2018/wordml/cex" xmlns:w16="http://schemas.microsoft.com/office/word/2018/wordml" xmlns:w16sdtdh="http://schemas.microsoft.com/office/word/2020/wordml/sdtdatahash">
             <w:pict>
               <v:line w14:anchorId="544C55A9" id="Connecteur droit 350789855" o:spid="_x0000_s1026" alt="Séparateur de texte" style="position:absolute;z-index:251660288;visibility:visible;mso-wrap-style:square;mso-width-percent:0;mso-wrap-distance-left:9pt;mso-wrap-distance-top:0;mso-wrap-distance-right:9pt;mso-wrap-distance-bottom:0;mso-position-horizontal:absolute;mso-position-horizontal-relative:text;mso-position-vertical:absolute;mso-position-vertical-relative:text;mso-width-percent:0;mso-width-relative:margin" from="-8.4pt,554.25pt" to="113.6pt,554.55pt" o:gfxdata="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" strokecolor="#082a75 [3215]" strokeweight="3pt"/>
             </w:pict>
@@ -80,8 +76,6 @@
       <w:r>
         <w:rPr>
           <w:noProof/>
-          <w:sz w:val="10"/>
-          <w:szCs w:val="10"/>
           <w:lang w:val="en-US" w:eastAsia="zh-CN"/>
         </w:rPr>
         <mc:AlternateContent>
@@ -145,7 +139,7 @@
               </wp:anchor>
             </w:drawing>
           </mc:Choice>
-          <mc:Fallback xmlns:w16sdtdh="http://schemas.microsoft.com/office/word/2020/wordml/sdtdatahash" xmlns:w16="http://schemas.microsoft.com/office/word/2018/wordml" xmlns:w16cex="http://schemas.microsoft.com/office/word/2018/wordml/cex" xmlns:oel="http://schemas.microsoft.com/office/2019/extlst">
+          <mc:Fallback xmlns:oel="http://schemas.microsoft.com/office/2019/extlst" xmlns:w16cex="http://schemas.microsoft.com/office/word/2018/wordml/cex" xmlns:w16="http://schemas.microsoft.com/office/word/2018/wordml" xmlns:w16sdtdh="http://schemas.microsoft.com/office/word/2020/wordml/sdtdatahash">
             <w:pict>
               <v:line w14:anchorId="4CE3CE2E" id="Connecteur droit 463032034" o:spid="_x0000_s1026" alt="Séparateur de texte" style="position:absolute;z-index:251666432;visibility:visible;mso-wrap-style:square;mso-width-percent:0;mso-height-percent:0;mso-wrap-distance-left:9pt;mso-wrap-distance-top:0;mso-wrap-distance-right:9pt;mso-wrap-distance-bottom:0;mso-position-horizontal:absolute;mso-position-horizontal-relative:text;mso-position-vertical:absolute;mso-position-vertical-relative:text;mso-width-percent:0;mso-height-percent:0;mso-width-relative:margin;mso-height-relative:margin" from="-8.85pt,606.1pt" to="115.05pt,606.1pt" o:gfxdata="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" strokecolor="#082a75 [3215]" strokeweight="3pt"/>
             </w:pict>
@@ -155,8 +149,6 @@
       <w:r>
         <w:rPr>
           <w:noProof/>
-          <w:sz w:val="10"/>
-          <w:szCs w:val="10"/>
           <w:lang w:val="en-US" w:eastAsia="zh-CN"/>
         </w:rPr>
         <mc:AlternateContent>
@@ -220,7 +212,7 @@
               </wp:anchor>
             </w:drawing>
           </mc:Choice>
-          <mc:Fallback xmlns:w16sdtdh="http://schemas.microsoft.com/office/word/2020/wordml/sdtdatahash" xmlns:w16="http://schemas.microsoft.com/office/word/2018/wordml" xmlns:w16cex="http://schemas.microsoft.com/office/word/2018/wordml/cex" xmlns:oel="http://schemas.microsoft.com/office/2019/extlst">
+          <mc:Fallback xmlns:oel="http://schemas.microsoft.com/office/2019/extlst" xmlns:w16cex="http://schemas.microsoft.com/office/word/2018/wordml/cex" xmlns:w16="http://schemas.microsoft.com/office/word/2018/wordml" xmlns:w16sdtdh="http://schemas.microsoft.com/office/word/2020/wordml/sdtdatahash">
             <w:pict>
               <v:line w14:anchorId="0C018627" id="Connecteur droit 1343853532" o:spid="_x0000_s1026" alt="Séparateur de texte" style="position:absolute;z-index:251664384;visibility:visible;mso-wrap-style:square;mso-width-percent:0;mso-height-percent:0;mso-wrap-distance-left:9pt;mso-wrap-distance-top:0;mso-wrap-distance-right:9pt;mso-wrap-distance-bottom:0;mso-position-horizontal:absolute;mso-position-horizontal-relative:text;mso-position-vertical:absolute;mso-position-vertical-relative:text;mso-width-percent:0;mso-height-percent:0;mso-width-relative:margin;mso-height-relative:margin" from="-8.1pt,636.2pt" to="115.8pt,636.2pt" o:gfxdata="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" strokecolor="#082a75 [3215]" strokeweight="3pt"/>
             </w:pict>
@@ -279,93 +271,41 @@
                           <w:p>
                             <w:pPr>
                               <w:pStyle w:val="Titre"/>
-                              <w:spacing w:after="1560"/>
-                              <w:rPr>
-                                <w:sz w:val="86"/>
-                                <w:szCs w:val="86"/>
-                              </w:rPr>
                             </w:pPr>
                             <w:r>
-                              <w:rPr>
-                                <w:sz w:val="86"/>
-                                <w:szCs w:val="86"/>
-                              </w:rPr>
                               <w:t>De quelle(s) manière(</w:t>
                             </w:r>
                             <w:proofErr w:type="gramStart"/>
                             <w:r>
-                              <w:rPr>
-                                <w:sz w:val="86"/>
-                                <w:szCs w:val="86"/>
-                              </w:rPr>
                               <w:t xml:space="preserve">s) </w:t>
                             </w:r>
                             <w:r>
-                              <w:rPr>
-                                <w:sz w:val="86"/>
-                                <w:szCs w:val="86"/>
-                              </w:rPr>
                               <w:t xml:space="preserve">  </w:t>
                             </w:r>
                             <w:proofErr w:type="gramEnd"/>
                             <w:r>
-                              <w:rPr>
-                                <w:sz w:val="86"/>
-                                <w:szCs w:val="86"/>
-                              </w:rPr>
                               <w:t xml:space="preserve">une frise interactive peut-elle intéresser </w:t>
                             </w:r>
                             <w:r>
-                              <w:rPr>
-                                <w:sz w:val="86"/>
-                                <w:szCs w:val="86"/>
-                              </w:rPr>
                               <w:t xml:space="preserve">   </w:t>
                             </w:r>
                             <w:r>
-                              <w:rPr>
-                                <w:sz w:val="86"/>
-                                <w:szCs w:val="86"/>
-                              </w:rPr>
                               <w:t xml:space="preserve">les jeunes à l'histoire </w:t>
                             </w:r>
                             <w:r>
-                              <w:rPr>
-                                <w:sz w:val="86"/>
-                                <w:szCs w:val="86"/>
-                              </w:rPr>
                               <w:t xml:space="preserve">   </w:t>
                             </w:r>
                             <w:r>
-                              <w:rPr>
-                                <w:sz w:val="86"/>
-                                <w:szCs w:val="86"/>
-                              </w:rPr>
                               <w:t>locale ?</w:t>
                             </w:r>
                           </w:p>
                           <w:p>
-                            <w:pPr>
-                              <w:spacing w:after="160"/>
-                              <w:rPr>
-                                <w:sz w:val="36"/>
-                                <w:szCs w:val="28"/>
-                              </w:rPr>
-                            </w:pPr>
                             <w:r>
-                              <w:rPr>
-                                <w:sz w:val="36"/>
-                                <w:szCs w:val="28"/>
-                              </w:rPr>
                               <w:t>08.03.24</w:t>
                             </w:r>
                           </w:p>
                           <w:p>
                             <w:pPr>
-                              <w:tabs>
-                                <w:tab w:val="left" w:pos="3968"/>
-                              </w:tabs>
-                              <w:spacing w:after="240"/>
                               <w:rPr>
                                 <w:lang w:val="en-US"/>
                               </w:rPr>
@@ -407,10 +347,6 @@
                           </w:p>
                           <w:p>
                             <w:pPr>
-                              <w:tabs>
-                                <w:tab w:val="left" w:pos="3968"/>
-                              </w:tabs>
-                              <w:spacing w:before="40" w:after="240"/>
                               <w:rPr>
                                 <w:lang w:val="en-US"/>
                               </w:rPr>
@@ -431,10 +367,6 @@
                           </w:p>
                           <w:p>
                             <w:pPr>
-                              <w:tabs>
-                                <w:tab w:val="left" w:pos="3969"/>
-                              </w:tabs>
-                              <w:spacing w:before="40"/>
                               <w:rPr>
                                 <w:lang w:val="en-US"/>
                               </w:rPr>
@@ -530,93 +462,41 @@
                     <w:p>
                       <w:pPr>
                         <w:pStyle w:val="Titre"/>
-                        <w:spacing w:after="1560"/>
-                        <w:rPr>
-                          <w:sz w:val="86"/>
-                          <w:szCs w:val="86"/>
-                        </w:rPr>
                       </w:pPr>
                       <w:r>
-                        <w:rPr>
-                          <w:sz w:val="86"/>
-                          <w:szCs w:val="86"/>
-                        </w:rPr>
                         <w:t>De quelle(s) manière(</w:t>
                       </w:r>
                       <w:proofErr w:type="gramStart"/>
                       <w:r>
-                        <w:rPr>
-                          <w:sz w:val="86"/>
-                          <w:szCs w:val="86"/>
-                        </w:rPr>
                         <w:t xml:space="preserve">s) </w:t>
                       </w:r>
                       <w:r>
-                        <w:rPr>
-                          <w:sz w:val="86"/>
-                          <w:szCs w:val="86"/>
-                        </w:rPr>
                         <w:t xml:space="preserve">  </w:t>
                       </w:r>
                       <w:proofErr w:type="gramEnd"/>
                       <w:r>
-                        <w:rPr>
-                          <w:sz w:val="86"/>
-                          <w:szCs w:val="86"/>
-                        </w:rPr>
                         <w:t xml:space="preserve">une frise interactive peut-elle intéresser </w:t>
                       </w:r>
                       <w:r>
-                        <w:rPr>
-                          <w:sz w:val="86"/>
-                          <w:szCs w:val="86"/>
-                        </w:rPr>
                         <w:t xml:space="preserve">   </w:t>
                       </w:r>
                       <w:r>
-                        <w:rPr>
-                          <w:sz w:val="86"/>
-                          <w:szCs w:val="86"/>
-                        </w:rPr>
                         <w:t xml:space="preserve">les jeunes à l'histoire </w:t>
                       </w:r>
                       <w:r>
-                        <w:rPr>
-                          <w:sz w:val="86"/>
-                          <w:szCs w:val="86"/>
-                        </w:rPr>
                         <w:t xml:space="preserve">   </w:t>
                       </w:r>
                       <w:r>
-                        <w:rPr>
-                          <w:sz w:val="86"/>
-                          <w:szCs w:val="86"/>
-                        </w:rPr>
                         <w:t>locale ?</w:t>
                       </w:r>
                     </w:p>
                     <w:p>
-                      <w:pPr>
-                        <w:spacing w:after="160"/>
-                        <w:rPr>
-                          <w:sz w:val="36"/>
-                          <w:szCs w:val="28"/>
-                        </w:rPr>
-                      </w:pPr>
                       <w:r>
-                        <w:rPr>
-                          <w:sz w:val="36"/>
-                          <w:szCs w:val="28"/>
-                        </w:rPr>
                         <w:t>08.03.24</w:t>
                       </w:r>
                     </w:p>
                     <w:p>
                       <w:pPr>
-                        <w:tabs>
-                          <w:tab w:val="left" w:pos="3968"/>
-                        </w:tabs>
-                        <w:spacing w:after="240"/>
                         <w:rPr>
                           <w:lang w:val="en-US"/>
                         </w:rPr>
@@ -658,10 +538,6 @@
                     </w:p>
                     <w:p>
                       <w:pPr>
-                        <w:tabs>
-                          <w:tab w:val="left" w:pos="3968"/>
-                        </w:tabs>
-                        <w:spacing w:before="40" w:after="240"/>
                         <w:rPr>
                           <w:lang w:val="en-US"/>
                         </w:rPr>
@@ -682,10 +558,6 @@
                     </w:p>
                     <w:p>
                       <w:pPr>
-                        <w:tabs>
-                          <w:tab w:val="left" w:pos="3969"/>
-                        </w:tabs>
-                        <w:spacing w:before="40"/>
                         <w:rPr>
                           <w:lang w:val="en-US"/>
                         </w:rPr>
@@ -765,9 +637,6 @@
       </w:r>
     </w:p>
     <w:p>
-      <w:pPr>
-        <w:spacing w:after="200"/>
-      </w:pPr>
       <w:r>
         <w:lastRenderedPageBreak/>
         <w:br w:type="page"/>
@@ -776,12 +645,11 @@
     <w:sdt>
       <w:sdtPr>
         <w:rPr>
-          <w:rFonts w:asciiTheme="minorHAnsi" w:eastAsiaTheme="minorEastAsia" w:hAnsiTheme="minorHAnsi" w:cstheme="minorBidi"/>
-          <w:b/>
+          <w:rFonts w:eastAsiaTheme="minorEastAsia" w:cstheme="minorBidi"/>
           <w:color w:val="082A75" w:themeColor="text2"/>
           <w:sz w:val="28"/>
           <w:szCs w:val="22"/>
-          <w:lang w:val="fr-FR" w:eastAsia="en-US"/>
+          <w:lang w:eastAsia="en-US"/>
         </w:rPr>
         <w:id w:val="-583305101"/>
         <w:docPartObj>
@@ -791,42 +659,24 @@
       </w:sdtPr>
       <w:sdtEndPr>
         <w:rPr>
-          <w:bCs/>
+          <w:rFonts w:asciiTheme="minorHAnsi" w:hAnsiTheme="minorHAnsi"/>
+          <w:b/>
+          <w:lang w:val="fr-FR"/>
         </w:rPr>
       </w:sdtEndPr>
       <w:sdtContent>
         <w:p>
           <w:pPr>
             <w:pStyle w:val="En-ttedetabledesmatires"/>
-            <w:spacing w:after="120"/>
-            <w:rPr>
-              <w:rFonts w:asciiTheme="minorHAnsi" w:hAnsiTheme="minorHAnsi" w:cstheme="minorHAnsi"/>
-              <w:b/>
-              <w:bCs/>
-              <w:sz w:val="34"/>
-              <w:szCs w:val="34"/>
-            </w:rPr>
           </w:pPr>
           <w:r>
-            <w:rPr>
-              <w:rFonts w:asciiTheme="minorHAnsi" w:hAnsiTheme="minorHAnsi" w:cstheme="minorHAnsi"/>
-              <w:b/>
-              <w:bCs/>
-              <w:sz w:val="34"/>
-              <w:szCs w:val="34"/>
-              <w:lang w:val="fr-FR"/>
-            </w:rPr>
             <w:t>Table des matières</w:t>
           </w:r>
         </w:p>
         <w:p>
           <w:pPr>
             <w:pStyle w:val="TM1"/>
-            <w:tabs>
-              <w:tab w:val="right" w:leader="dot" w:pos="9592"/>
-            </w:tabs>
             <w:rPr>
-              <w:b w:val="0"/>
               <w:noProof/>
               <w:color w:val="auto"/>
               <w:sz w:val="22"/>
@@ -903,11 +753,7 @@
         <w:p>
           <w:pPr>
             <w:pStyle w:val="TM1"/>
-            <w:tabs>
-              <w:tab w:val="right" w:leader="dot" w:pos="9592"/>
-            </w:tabs>
             <w:rPr>
-              <w:b w:val="0"/>
               <w:noProof/>
               <w:color w:val="auto"/>
               <w:sz w:val="22"/>
@@ -975,11 +821,7 @@
         <w:p>
           <w:pPr>
             <w:pStyle w:val="TM1"/>
-            <w:tabs>
-              <w:tab w:val="right" w:leader="dot" w:pos="9592"/>
-            </w:tabs>
             <w:rPr>
-              <w:b w:val="0"/>
               <w:noProof/>
               <w:color w:val="auto"/>
               <w:sz w:val="22"/>
@@ -1047,11 +889,7 @@
         <w:p>
           <w:pPr>
             <w:pStyle w:val="TM1"/>
-            <w:tabs>
-              <w:tab w:val="right" w:leader="dot" w:pos="9592"/>
-            </w:tabs>
             <w:rPr>
-              <w:b w:val="0"/>
               <w:noProof/>
               <w:color w:val="auto"/>
               <w:sz w:val="22"/>
@@ -1119,11 +957,7 @@
         <w:p>
           <w:pPr>
             <w:pStyle w:val="TM1"/>
-            <w:tabs>
-              <w:tab w:val="right" w:leader="dot" w:pos="9592"/>
-            </w:tabs>
             <w:rPr>
-              <w:b w:val="0"/>
               <w:noProof/>
               <w:color w:val="auto"/>
               <w:sz w:val="22"/>
@@ -1191,11 +1025,7 @@
         <w:p>
           <w:pPr>
             <w:pStyle w:val="TM1"/>
-            <w:tabs>
-              <w:tab w:val="right" w:leader="dot" w:pos="9592"/>
-            </w:tabs>
             <w:rPr>
-              <w:b w:val="0"/>
               <w:noProof/>
               <w:color w:val="auto"/>
               <w:sz w:val="22"/>
@@ -1263,11 +1093,7 @@
         <w:p>
           <w:pPr>
             <w:pStyle w:val="TM1"/>
-            <w:tabs>
-              <w:tab w:val="right" w:leader="dot" w:pos="9592"/>
-            </w:tabs>
             <w:rPr>
-              <w:b w:val="0"/>
               <w:noProof/>
               <w:color w:val="auto"/>
               <w:sz w:val="22"/>
@@ -1335,11 +1161,7 @@
         <w:p>
           <w:pPr>
             <w:pStyle w:val="TM1"/>
-            <w:tabs>
-              <w:tab w:val="right" w:leader="dot" w:pos="9592"/>
-            </w:tabs>
             <w:rPr>
-              <w:b w:val="0"/>
               <w:noProof/>
               <w:color w:val="auto"/>
               <w:sz w:val="22"/>
@@ -1407,11 +1229,7 @@
         <w:p>
           <w:pPr>
             <w:pStyle w:val="TM1"/>
-            <w:tabs>
-              <w:tab w:val="right" w:leader="dot" w:pos="9592"/>
-            </w:tabs>
             <w:rPr>
-              <w:b w:val="0"/>
               <w:noProof/>
               <w:color w:val="auto"/>
               <w:sz w:val="22"/>
@@ -1479,11 +1297,7 @@
         <w:p>
           <w:pPr>
             <w:pStyle w:val="TM1"/>
-            <w:tabs>
-              <w:tab w:val="right" w:leader="dot" w:pos="9592"/>
-            </w:tabs>
             <w:rPr>
-              <w:b w:val="0"/>
               <w:noProof/>
               <w:color w:val="auto"/>
               <w:sz w:val="22"/>
@@ -1551,11 +1365,7 @@
         <w:p>
           <w:pPr>
             <w:pStyle w:val="TM1"/>
-            <w:tabs>
-              <w:tab w:val="right" w:leader="dot" w:pos="9592"/>
-            </w:tabs>
             <w:rPr>
-              <w:b w:val="0"/>
               <w:noProof/>
               <w:color w:val="auto"/>
               <w:sz w:val="22"/>
@@ -1622,18 +1432,12 @@
         </w:p>
         <w:p>
           <w:r>
-            <w:rPr>
-              <w:bCs/>
-            </w:rPr>
             <w:fldChar w:fldCharType="end"/>
           </w:r>
         </w:p>
       </w:sdtContent>
     </w:sdt>
     <w:p>
-      <w:pPr>
-        <w:spacing w:after="200"/>
-      </w:pPr>
       <w:r>
         <w:br w:type="page"/>
       </w:r>
@@ -1658,12 +1462,12 @@
       <w:pPr>
         <w:pStyle w:val="Titre1"/>
       </w:pPr>
-      <w:bookmarkStart w:id="1" w:name="_Toc157768530"/>
+      <w:bookmarkStart w:id="0" w:name="_Toc157768530"/>
       <w:r>
         <w:lastRenderedPageBreak/>
         <w:t>Introduction</w:t>
       </w:r>
-      <w:bookmarkEnd w:id="1"/>
+      <w:bookmarkEnd w:id="0"/>
     </w:p>
     <w:p>
       <w:pPr>
@@ -1893,11 +1697,69 @@
       <w:pPr>
         <w:pStyle w:val="Titre1"/>
       </w:pPr>
-      <w:bookmarkStart w:id="2" w:name="_Toc157768531"/>
+      <w:bookmarkStart w:id="1" w:name="_Toc157768531"/>
       <w:r>
         <w:lastRenderedPageBreak/>
         <w:t>Description de la problématique</w:t>
       </w:r>
+      <w:bookmarkEnd w:id="1"/>
+    </w:p>
+    <w:p>
+      <w:pPr>
+        <w:pStyle w:val="Contenu"/>
+      </w:pPr>
+      <w:r>
+        <w:t>La problématique réside dans la manière dont nous pouvons susciter leur intérêt pour l'apprentissage autonome, avec davantage de motivation et de plaisir.</w:t>
+      </w:r>
+      <w:r>
+        <w:t xml:space="preserve"> </w:t>
+      </w:r>
+      <w:r>
+        <w:t>En effet, nous reconnaissons que l'intérêt pour l'histoire en dehors du cadre scolaire demeure souvent limité lorsque nous n'avons pas une réelle passion pour le sujet. C’est d’ailleurs cela qui nous a motivés à effectuer ce travail.</w:t>
+      </w:r>
+    </w:p>
+    <w:p>
+      <w:pPr>
+        <w:pStyle w:val="Contenu"/>
+      </w:pPr>
+      <w:r>
+        <w:t>De plus, l’apprentissage de l’histoire à l’école obligatoire est trop souvent perçu comme étant ennuyant. Nous pensons que cela est principalement lié aux supports de cours et à la nécessité d’apprendre beaucoup de contenu par cœur. C’est cela qui nous a motivé à rendre notre site non seulement instructif mais également concis afin d’éviter de noyer les événements importants dans une mer d’informations.</w:t>
+      </w:r>
+    </w:p>
+    <w:p>
+      <w:pPr>
+        <w:pStyle w:val="Contenu"/>
+      </w:pPr>
+    </w:p>
+    <w:p>
+      <w:pPr>
+        <w:pStyle w:val="Contenu"/>
+      </w:pPr>
+      <w:r>
+        <w:t>Pour cette raison, nous avons mis en place un système de thématiques qui, selon nous, sont pertinentes pour des jeunes de la tranche visée.</w:t>
+      </w:r>
+    </w:p>
+    <w:p>
+      <w:pPr>
+        <w:pStyle w:val="Contenu"/>
+      </w:pPr>
+    </w:p>
+    <w:p>
+      <w:pPr>
+        <w:pStyle w:val="Contenu"/>
+      </w:pPr>
+      <w:r>
+        <w:t>Informatique – participation – choix de l’utilisateur……</w:t>
+      </w:r>
+    </w:p>
+    <w:p>
+      <w:pPr>
+        <w:pStyle w:val="Titre1"/>
+      </w:pPr>
+      <w:bookmarkStart w:id="2" w:name="_Toc157768532"/>
+      <w:r>
+        <w:t>Objectifs à atteindre pour notre produit</w:t>
+      </w:r>
       <w:bookmarkEnd w:id="2"/>
     </w:p>
     <w:p>
@@ -1905,56 +1767,111 @@
         <w:pStyle w:val="Contenu"/>
       </w:pPr>
       <w:r>
-        <w:t>La problématique réside dans la manière dont nous pouvons susciter leur intérêt pour l'apprentissage autonome, avec davantage de motivation et de plaisir.</w:t>
+        <w:t>Pour répondre à la problématique</w:t>
+      </w:r>
+      <w:r>
+        <w:t xml:space="preserve">, notre objectif est de fournir un meilleur support pour l'histoire neuchâteloise </w:t>
+      </w:r>
+      <w:r>
+        <w:t>spécialement</w:t>
+      </w:r>
+      <w:r>
+        <w:t>, et ce spécialement</w:t>
       </w:r>
       <w:r>
         <w:t xml:space="preserve"> </w:t>
       </w:r>
       <w:r>
-        <w:t>En effet, nous reconnaissons que l'intérêt pour l'histoire en dehors du cadre scolaire demeure souvent limité lorsque nous n'avons pas une réelle passion pour le sujet. C’est d’ailleurs cela qui nous a motivés à effectuer ce travail.</w:t>
-      </w:r>
-    </w:p>
-    <w:p>
-      <w:pPr>
-        <w:pStyle w:val="Contenu"/>
-      </w:pPr>
-      <w:r>
-        <w:t>De plus, l’apprentissage de l’histoire à l’école obligatoire est trop souvent perçu comme étant ennuyant. Nous pensons que cela est principalement lié aux supports de cours et à la nécessité d’apprendre beaucoup de contenu par cœur. C’est cela qui nous a motivé à rendre notre site non seulement instructif mais également concis afin d’éviter de noyer les événements importants dans une mer d’informations.</w:t>
-      </w:r>
-    </w:p>
-    <w:p>
-      <w:pPr>
-        <w:pStyle w:val="Contenu"/>
-      </w:pPr>
-    </w:p>
-    <w:p>
-      <w:pPr>
-        <w:pStyle w:val="Contenu"/>
-      </w:pPr>
-      <w:r>
-        <w:t>Pour cette raison, nous avons mis en place un système de thématiques qui, selon nous, sont pertinentes pour des jeunes de la tranche visée.</w:t>
-      </w:r>
-    </w:p>
-    <w:p>
-      <w:pPr>
-        <w:pStyle w:val="Contenu"/>
-      </w:pPr>
-    </w:p>
-    <w:p>
-      <w:pPr>
-        <w:pStyle w:val="Contenu"/>
-      </w:pPr>
-      <w:r>
-        <w:t>Informatique – participation – choix de l’utilisateur……</w:t>
+        <w:t>pour les jeunes. Pour ce faire, nous avons réfléchi à plusieurs points clés</w:t>
+      </w:r>
+      <w:r>
+        <w:t xml:space="preserve"> tels que l’interactivité, l’aspect digital et simplicité</w:t>
+      </w:r>
+      <w:r>
+        <w:t>,</w:t>
+      </w:r>
+      <w:r>
+        <w:t xml:space="preserve"> qui sont plus</w:t>
+      </w:r>
+      <w:r>
+        <w:t xml:space="preserve"> susceptibles de motiver les jeunes à enrichir</w:t>
+      </w:r>
+      <w:r>
+        <w:t xml:space="preserve"> leurs connaissances dans ce domaine</w:t>
+      </w:r>
+      <w:r>
+        <w:t>.</w:t>
+      </w:r>
+    </w:p>
+    <w:p>
+      <w:pPr>
+        <w:pStyle w:val="Contenu"/>
+      </w:pPr>
+    </w:p>
+    <w:p>
+      <w:pPr>
+        <w:pStyle w:val="Contenu"/>
+      </w:pPr>
+      <w:r>
+        <w:t>Nous pensons également que l'apprentissage en dehors du cadre scolaire aurait un impact plus significatif et que l'assimilation se ferait donc plus naturellement</w:t>
+      </w:r>
+      <w:r>
+        <w:t>, car l’apprentissage par soi-même est souvent plus motivant et productif</w:t>
+      </w:r>
+      <w:r>
+        <w:t>.</w:t>
+      </w:r>
+    </w:p>
+    <w:p>
+      <w:pPr>
+        <w:pStyle w:val="Contenu"/>
+      </w:pPr>
+    </w:p>
+    <w:p>
+      <w:pPr>
+        <w:pStyle w:val="Contenu"/>
+      </w:pPr>
+      <w:r>
+        <w:t>I</w:t>
+      </w:r>
+      <w:r>
+        <w:t>l</w:t>
+      </w:r>
+      <w:r>
+        <w:t xml:space="preserve"> nous </w:t>
+      </w:r>
+      <w:r>
+        <w:t>faut</w:t>
+      </w:r>
+      <w:r>
+        <w:t xml:space="preserve"> également</w:t>
+      </w:r>
+      <w:r>
+        <w:t xml:space="preserve"> nous</w:t>
+      </w:r>
+      <w:r>
+        <w:t xml:space="preserve"> pench</w:t>
+      </w:r>
+      <w:r>
+        <w:t>er</w:t>
+      </w:r>
+      <w:r>
+        <w:t xml:space="preserve"> sur la vulgarisation de</w:t>
+      </w:r>
+      <w:r>
+        <w:t xml:space="preserve"> </w:t>
+      </w:r>
+      <w:r>
+        <w:t>propos historiques afin que chacun puisse comprendre l'essentiel.</w:t>
       </w:r>
     </w:p>
     <w:p>
       <w:pPr>
         <w:pStyle w:val="Titre1"/>
       </w:pPr>
-      <w:bookmarkStart w:id="3" w:name="_Toc157768532"/>
-      <w:r>
-        <w:t>Objectifs à atteindre pour notre produit</w:t>
+      <w:bookmarkStart w:id="3" w:name="_Toc157768533"/>
+      <w:r>
+        <w:t>Etat des connaissances</w:t>
       </w:r>
       <w:bookmarkEnd w:id="3"/>
     </w:p>
@@ -1963,120 +1880,124 @@
         <w:pStyle w:val="Contenu"/>
       </w:pPr>
       <w:r>
-        <w:t>Pour répondre à la problématique</w:t>
-      </w:r>
-      <w:r>
-        <w:t xml:space="preserve">, notre objectif est de fournir un meilleur support pour l'histoire neuchâteloise </w:t>
-      </w:r>
-      <w:r>
-        <w:t>spécialement</w:t>
-      </w:r>
-      <w:r>
-        <w:t>, et ce spécialement</w:t>
-      </w:r>
+        <w:t>Qu’est ce qui se fait aujourd’hui pour intéresser les jeunes à l’histoire locale</w:t>
+      </w:r>
+      <w:r>
+        <w:t> ?</w:t>
+      </w:r>
+    </w:p>
+    <w:p>
+      <w:pPr>
+        <w:pStyle w:val="Titre1"/>
+      </w:pPr>
+      <w:bookmarkStart w:id="4" w:name="_Toc157768534"/>
+      <w:r>
+        <w:t xml:space="preserve">Synthèse </w:t>
+      </w:r>
+      <w:r>
+        <w:t>des</w:t>
+      </w:r>
+      <w:r>
+        <w:t xml:space="preserve"> recherches</w:t>
+      </w:r>
+      <w:bookmarkEnd w:id="4"/>
+    </w:p>
+    <w:p>
+      <w:pPr>
+        <w:pStyle w:val="Contenu"/>
+      </w:pPr>
+      <w:r>
+        <w:t xml:space="preserve">Nous avons commencé par accroitre notre savoir par une visite du musée d’histoire de La Chaux-de-Fonds qui avait été organisé par Mme. </w:t>
+      </w:r>
+      <w:proofErr w:type="spellStart"/>
+      <w:r>
+        <w:t>Bolay</w:t>
+      </w:r>
+      <w:proofErr w:type="spellEnd"/>
+      <w:r>
+        <w:t xml:space="preserve"> Mercier. A cette occasion nous avons pu prendre au large plusieurs informations sur des événements majeurs du XXe siècle.</w:t>
+      </w:r>
+      <w:r>
+        <w:t xml:space="preserve"> ….. Suite à cela nous avons demandé un rendez-vous avec une médiatrice / collaboratrice du musée pour qu’elle nous partage son savoir sur l’histoire de la ville. Elle nous</w:t>
+      </w:r>
+      <w:bookmarkStart w:id="5" w:name="_GoBack"/>
+      <w:bookmarkEnd w:id="5"/>
       <w:r>
         <w:t xml:space="preserve"> </w:t>
       </w:r>
-      <w:r>
-        <w:t>pour les jeunes. Pour ce faire, nous avons réfléchi à plusieurs points clés</w:t>
-      </w:r>
-      <w:r>
-        <w:t xml:space="preserve"> tels que l’interactivité, l’aspect digital et simplicité</w:t>
-      </w:r>
-      <w:r>
-        <w:t>,</w:t>
-      </w:r>
-      <w:r>
-        <w:t xml:space="preserve"> qui sont plus</w:t>
-      </w:r>
-      <w:r>
-        <w:t xml:space="preserve"> susceptibles de motiver les jeunes à enrichir</w:t>
-      </w:r>
-      <w:r>
-        <w:t xml:space="preserve"> leurs connaissances dans ce domaine</w:t>
-      </w:r>
-      <w:r>
-        <w:t>.</w:t>
-      </w:r>
-    </w:p>
-    <w:p>
-      <w:pPr>
-        <w:pStyle w:val="Contenu"/>
-      </w:pPr>
-    </w:p>
-    <w:p>
-      <w:pPr>
-        <w:pStyle w:val="Contenu"/>
-      </w:pPr>
-      <w:r>
-        <w:t>Nous pensons également que l'apprentissage en dehors du cadre scolaire aurait un impact plus significatif et que l'assimilation se ferait donc plus naturellement</w:t>
-      </w:r>
-      <w:r>
-        <w:t>, car l’apprentissage par soi-même est souvent plus motivant et productif</w:t>
-      </w:r>
-      <w:r>
-        <w:t>.</w:t>
-      </w:r>
-    </w:p>
-    <w:p>
-      <w:pPr>
-        <w:pStyle w:val="Contenu"/>
-      </w:pPr>
-    </w:p>
-    <w:p>
-      <w:pPr>
-        <w:pStyle w:val="Contenu"/>
-      </w:pPr>
-      <w:r>
-        <w:t>I</w:t>
-      </w:r>
-      <w:r>
-        <w:t>l</w:t>
-      </w:r>
-      <w:r>
-        <w:t xml:space="preserve"> nous </w:t>
-      </w:r>
-      <w:r>
-        <w:t>faut</w:t>
-      </w:r>
-      <w:r>
-        <w:t xml:space="preserve"> également</w:t>
-      </w:r>
-      <w:r>
-        <w:t xml:space="preserve"> nous</w:t>
-      </w:r>
-      <w:r>
-        <w:t xml:space="preserve"> pench</w:t>
-      </w:r>
-      <w:r>
-        <w:t>er</w:t>
-      </w:r>
-      <w:r>
-        <w:t xml:space="preserve"> sur la vulgarisation de</w:t>
-      </w:r>
-      <w:r>
-        <w:t xml:space="preserve"> </w:t>
-      </w:r>
-      <w:r>
-        <w:t>propos historiques afin que chacun puisse comprendre l'essentiel.</w:t>
-      </w:r>
+    </w:p>
+    <w:p>
+      <w:pPr>
+        <w:pStyle w:val="Contenu"/>
+      </w:pPr>
+    </w:p>
+    <w:p>
+      <w:pPr>
+        <w:pStyle w:val="Contenu"/>
+      </w:pPr>
+      <w:r>
+        <w:t xml:space="preserve">Photos tremplin du </w:t>
+      </w:r>
+      <w:proofErr w:type="spellStart"/>
+      <w:r>
+        <w:t>locle</w:t>
+      </w:r>
+      <w:proofErr w:type="spellEnd"/>
+    </w:p>
+    <w:p>
+      <w:pPr>
+        <w:pStyle w:val="Contenu"/>
+      </w:pPr>
     </w:p>
     <w:p>
       <w:pPr>
         <w:pStyle w:val="Titre1"/>
       </w:pPr>
-      <w:bookmarkStart w:id="4" w:name="_Toc157768533"/>
-      <w:r>
-        <w:t>Etat des connaissances</w:t>
-      </w:r>
-      <w:bookmarkEnd w:id="4"/>
-    </w:p>
-    <w:p>
-      <w:pPr>
-        <w:pStyle w:val="Contenu"/>
-      </w:pPr>
-      <w:r>
-        <w:t>Qu’est ce qui se fait aujourd’hui pour intéresser les jeunes à l’histoire locale</w:t>
+      <w:bookmarkStart w:id="6" w:name="_Toc157768535"/>
+      <w:r>
+        <w:t xml:space="preserve">Analyse </w:t>
+      </w:r>
+      <w:r>
+        <w:t>des</w:t>
+      </w:r>
+      <w:r>
+        <w:t xml:space="preserve"> résultats</w:t>
+      </w:r>
+      <w:bookmarkEnd w:id="6"/>
+    </w:p>
+    <w:p>
+      <w:pPr>
+        <w:pStyle w:val="Contenu"/>
+      </w:pPr>
+      <w:r>
+        <w:t>Retours sur le site (disponible dès mi-février)</w:t>
+      </w:r>
+    </w:p>
+    <w:p>
+      <w:pPr>
+        <w:pStyle w:val="Titre1"/>
+      </w:pPr>
+      <w:bookmarkStart w:id="7" w:name="_Toc157768536"/>
+      <w:r>
+        <w:t xml:space="preserve">Adéquation </w:t>
+      </w:r>
+      <w:r>
+        <w:t>du</w:t>
+      </w:r>
+      <w:r>
+        <w:t xml:space="preserve"> produit à notre question</w:t>
+      </w:r>
+      <w:bookmarkEnd w:id="7"/>
+    </w:p>
+    <w:p>
+      <w:pPr>
+        <w:pStyle w:val="Contenu"/>
+        <w:rPr>
+          <w:color w:val="082A75" w:themeColor="text2"/>
+        </w:rPr>
+      </w:pPr>
+      <w:r>
+        <w:t>En quoi la frise répond à la question initiale</w:t>
       </w:r>
       <w:r>
         <w:t> ?</w:t>
@@ -2086,129 +2007,318 @@
       <w:pPr>
         <w:pStyle w:val="Titre1"/>
       </w:pPr>
-      <w:bookmarkStart w:id="5" w:name="_Toc157768534"/>
-      <w:r>
-        <w:t xml:space="preserve">Synthèse de </w:t>
-      </w:r>
-      <w:r>
-        <w:t>no</w:t>
-      </w:r>
-      <w:r>
-        <w:t>s recherches</w:t>
-      </w:r>
-      <w:bookmarkEnd w:id="5"/>
-    </w:p>
-    <w:p>
-      <w:pPr>
-        <w:pStyle w:val="Contenu"/>
-      </w:pPr>
-      <w:r>
-        <w:t>Informations trouvées grâce aux livres</w:t>
-      </w:r>
-    </w:p>
-    <w:p>
-      <w:pPr>
-        <w:pStyle w:val="Titre1"/>
-      </w:pPr>
-      <w:bookmarkStart w:id="6" w:name="_Toc157768535"/>
-      <w:r>
-        <w:t xml:space="preserve">Analyse </w:t>
-      </w:r>
-      <w:r>
-        <w:t>des</w:t>
-      </w:r>
-      <w:r>
-        <w:t xml:space="preserve"> résultats</w:t>
-      </w:r>
-      <w:bookmarkEnd w:id="6"/>
-    </w:p>
-    <w:p>
-      <w:pPr>
-        <w:pStyle w:val="Contenu"/>
-      </w:pPr>
-      <w:r>
-        <w:t>Retours sur le site (disponible dès mi-février)</w:t>
-      </w:r>
-    </w:p>
-    <w:p>
-      <w:pPr>
-        <w:pStyle w:val="Titre1"/>
-      </w:pPr>
-      <w:bookmarkStart w:id="7" w:name="_Toc157768536"/>
-      <w:r>
-        <w:lastRenderedPageBreak/>
-        <w:t xml:space="preserve">Adéquation </w:t>
-      </w:r>
-      <w:r>
-        <w:t>du</w:t>
-      </w:r>
-      <w:r>
-        <w:t xml:space="preserve"> produit à notre question</w:t>
-      </w:r>
-      <w:bookmarkEnd w:id="7"/>
-    </w:p>
-    <w:p>
-      <w:pPr>
-        <w:pStyle w:val="Contenu"/>
-      </w:pPr>
-      <w:r>
-        <w:t>En quoi la frise répond à la question initiale</w:t>
-      </w:r>
-      <w:r>
-        <w:t> ?</w:t>
-      </w:r>
-    </w:p>
-    <w:p>
-      <w:pPr>
-        <w:spacing w:after="200"/>
+      <w:bookmarkStart w:id="8" w:name="_Toc157768537"/>
+      <w:r>
+        <w:t>Bibliographie</w:t>
+      </w:r>
+      <w:bookmarkEnd w:id="8"/>
+    </w:p>
+    <w:p>
+      <w:r>
+        <w:t>Livres :</w:t>
+      </w:r>
+    </w:p>
+    <w:p>
+      <w:pPr>
+        <w:pStyle w:val="Contenu"/>
+        <w:numPr>
+          <w:ilvl w:val="0"/>
+          <w:numId w:val="2"/>
+        </w:numPr>
+      </w:pPr>
+      <w:r>
+        <w:t>Raoul Cop, Histoire de La Chaux-de-Fonds, Editions G d’Encre, Le Locle, 2006</w:t>
+      </w:r>
+    </w:p>
+    <w:p>
+      <w:pPr>
+        <w:pStyle w:val="Contenu"/>
+        <w:numPr>
+          <w:ilvl w:val="0"/>
+          <w:numId w:val="2"/>
+        </w:numPr>
+      </w:pPr>
+      <w:r>
+        <w:t xml:space="preserve">Jean-Marc </w:t>
+      </w:r>
+      <w:proofErr w:type="spellStart"/>
+      <w:r>
+        <w:t>Barrelet</w:t>
+      </w:r>
+      <w:proofErr w:type="spellEnd"/>
+      <w:r>
+        <w:t xml:space="preserve">, Histoire du canton de Neuchâtel, Editions </w:t>
+      </w:r>
+      <w:proofErr w:type="spellStart"/>
+      <w:r>
+        <w:t>Alphil</w:t>
+      </w:r>
+      <w:proofErr w:type="spellEnd"/>
+      <w:r>
+        <w:t>-Presses Universitaires Suisses, Neuchâtel, 2011</w:t>
+      </w:r>
+    </w:p>
+    <w:p>
+      <w:pPr>
+        <w:pStyle w:val="Contenu"/>
+        <w:numPr>
+          <w:ilvl w:val="0"/>
+          <w:numId w:val="2"/>
+        </w:numPr>
+      </w:pPr>
+      <w:r>
+        <w:t xml:space="preserve">Elio </w:t>
+      </w:r>
+      <w:proofErr w:type="spellStart"/>
+      <w:r>
+        <w:t>Peruccio</w:t>
+      </w:r>
+      <w:proofErr w:type="spellEnd"/>
+      <w:r>
+        <w:t>, Le Locle au XX</w:t>
+      </w:r>
+      <w:r>
         <w:rPr>
-          <w:rFonts w:asciiTheme="majorHAnsi" w:eastAsiaTheme="majorEastAsia" w:hAnsiTheme="majorHAnsi" w:cstheme="majorBidi"/>
-          <w:color w:val="061F57" w:themeColor="text2" w:themeShade="BF"/>
-          <w:kern w:val="28"/>
-          <w:sz w:val="48"/>
-          <w:szCs w:val="32"/>
+          <w:vertAlign w:val="superscript"/>
         </w:rPr>
-      </w:pPr>
-      <w:r>
-        <w:br w:type="page"/>
-      </w:r>
-    </w:p>
-    <w:p>
-      <w:pPr>
-        <w:pStyle w:val="Titre1"/>
-      </w:pPr>
-      <w:bookmarkStart w:id="8" w:name="_Toc157768537"/>
-      <w:r>
-        <w:lastRenderedPageBreak/>
-        <w:t>Bibliographie</w:t>
-      </w:r>
-      <w:bookmarkEnd w:id="8"/>
-    </w:p>
-    <w:p>
-      <w:pPr>
-        <w:pStyle w:val="Titre1"/>
-      </w:pPr>
-      <w:bookmarkStart w:id="9" w:name="_Toc157768538"/>
-      <w:r>
-        <w:t>Table des illustrations</w:t>
-      </w:r>
-      <w:bookmarkEnd w:id="9"/>
-    </w:p>
-    <w:p>
-      <w:pPr>
-        <w:pStyle w:val="Titre1"/>
-      </w:pPr>
-      <w:bookmarkStart w:id="10" w:name="_Toc157768539"/>
-      <w:r>
-        <w:t>Annexes</w:t>
-      </w:r>
-      <w:bookmarkEnd w:id="10"/>
-    </w:p>
-    <w:p>
-      <w:pPr>
-        <w:spacing w:after="200"/>
+        <w:t xml:space="preserve">e </w:t>
+      </w:r>
+      <w:r>
+        <w:t>siècle ou les mémoires d’un trou, Editions G d’Encre, Le Locle, 2011</w:t>
+      </w:r>
+    </w:p>
+    <w:p>
+      <w:pPr>
+        <w:pStyle w:val="Contenu"/>
+        <w:numPr>
+          <w:ilvl w:val="0"/>
+          <w:numId w:val="2"/>
+        </w:numPr>
+      </w:pPr>
+      <w:r>
+        <w:t xml:space="preserve">Jean-Pierre </w:t>
+      </w:r>
+      <w:proofErr w:type="spellStart"/>
+      <w:r>
+        <w:t>Jelmini</w:t>
+      </w:r>
+      <w:proofErr w:type="spellEnd"/>
+      <w:r>
+        <w:t xml:space="preserve">, Canton de </w:t>
+      </w:r>
+      <w:proofErr w:type="spellStart"/>
+      <w:r>
+        <w:t>Nauchâtel</w:t>
+      </w:r>
+      <w:proofErr w:type="spellEnd"/>
+      <w:r>
+        <w:t xml:space="preserve"> 1814-2014 Deux siècles en Suisse</w:t>
+      </w:r>
+      <w:r>
+        <w:t xml:space="preserve">, Editions du Belvédère, </w:t>
+      </w:r>
+      <w:r>
+        <w:t>La Chaux-de-Fonds, 2014</w:t>
+      </w:r>
+    </w:p>
+    <w:p>
+      <w:pPr>
+        <w:pStyle w:val="Contenu"/>
+        <w:numPr>
+          <w:ilvl w:val="0"/>
+          <w:numId w:val="2"/>
+        </w:numPr>
+      </w:pPr>
+      <w:r>
+        <w:t>Bond Pied Bon Œil, La Chaux-de-Fonds Métropole horlogère, Fondation pour le patrimoine, Le Locle, 2015</w:t>
+      </w:r>
+    </w:p>
+    <w:p>
+      <w:r>
+        <w:t xml:space="preserve">Site </w:t>
+      </w:r>
+      <w:r>
+        <w:t>internet</w:t>
+      </w:r>
+      <w:r>
+        <w:t> :</w:t>
+      </w:r>
+    </w:p>
+    <w:p>
+      <w:pPr>
+        <w:pStyle w:val="Contenu"/>
+        <w:numPr>
+          <w:ilvl w:val="0"/>
+          <w:numId w:val="2"/>
+        </w:numPr>
+        <w:jc w:val="left"/>
+      </w:pPr>
+      <w:r>
+        <w:t xml:space="preserve">Code Pen, Tests visuels JavaScript :  </w:t>
+      </w:r>
+      <w:hyperlink r:id="rId11" w:history="1">
+        <w:r>
+          <w:rPr>
+            <w:rStyle w:val="Lienhypertexte"/>
+          </w:rPr>
+          <w:t>https://codepen.io/</w:t>
+        </w:r>
+      </w:hyperlink>
+    </w:p>
+    <w:p>
+      <w:pPr>
+        <w:pStyle w:val="Contenu"/>
+        <w:numPr>
+          <w:ilvl w:val="0"/>
+          <w:numId w:val="2"/>
+        </w:numPr>
+        <w:jc w:val="left"/>
+      </w:pPr>
+      <w:r>
+        <w:t xml:space="preserve">Stack </w:t>
+      </w:r>
+      <w:proofErr w:type="spellStart"/>
+      <w:r>
+        <w:t>Overflow</w:t>
+      </w:r>
+      <w:proofErr w:type="spellEnd"/>
+      <w:r>
+        <w:t xml:space="preserve">, </w:t>
+      </w:r>
+      <w:r>
+        <w:t>Résolution de divers problèmes de code</w:t>
+      </w:r>
+      <w:r>
+        <w:t xml:space="preserve"> : </w:t>
+      </w:r>
+      <w:hyperlink r:id="rId12" w:history="1">
+        <w:r>
+          <w:rPr>
+            <w:rStyle w:val="Lienhypertexte"/>
+          </w:rPr>
+          <w:t>https://stackoverflow.com/questions/3646036/preloading-images-with-javascript</w:t>
+        </w:r>
+      </w:hyperlink>
+    </w:p>
+    <w:p>
+      <w:pPr>
+        <w:pStyle w:val="Contenu"/>
+        <w:numPr>
+          <w:ilvl w:val="0"/>
+          <w:numId w:val="2"/>
+        </w:numPr>
+        <w:jc w:val="left"/>
+      </w:pPr>
+      <w:proofErr w:type="spellStart"/>
+      <w:r>
+        <w:t>Colors</w:t>
+      </w:r>
+      <w:proofErr w:type="spellEnd"/>
+      <w:r>
+        <w:t xml:space="preserve">, </w:t>
+      </w:r>
+      <w:r>
+        <w:t>Création d'une palette de couleurs pour le site</w:t>
+      </w:r>
+      <w:r>
+        <w:t xml:space="preserve"> : </w:t>
+      </w:r>
+      <w:hyperlink r:id="rId13" w:history="1">
+        <w:r>
+          <w:rPr>
+            <w:rStyle w:val="Lienhypertexte"/>
+          </w:rPr>
+          <w:t>https://coolors.co/palette/ef476f-ffd166-06d6a0-118ab2-073b4c-6564db-ff964f</w:t>
+        </w:r>
+      </w:hyperlink>
+    </w:p>
+    <w:p>
+      <w:pPr>
+        <w:pStyle w:val="Contenu"/>
+        <w:numPr>
+          <w:ilvl w:val="0"/>
+          <w:numId w:val="2"/>
+        </w:numPr>
+        <w:jc w:val="left"/>
+      </w:pPr>
+      <w:r>
+        <w:t xml:space="preserve">Google Fonts, </w:t>
+      </w:r>
+      <w:r>
+        <w:t>Choix d'une police pour le site</w:t>
+      </w:r>
+      <w:r>
+        <w:t xml:space="preserve"> : </w:t>
+      </w:r>
+      <w:hyperlink r:id="rId14" w:history="1">
+        <w:r>
+          <w:rPr>
+            <w:rStyle w:val="Lienhypertexte"/>
+          </w:rPr>
+          <w:t>https://fonts.google.com/specimen/Lato?preview.text=Ev%C3%A9nement</w:t>
+        </w:r>
+      </w:hyperlink>
+    </w:p>
+    <w:p>
+      <w:pPr>
+        <w:pStyle w:val="Contenu"/>
+        <w:numPr>
+          <w:ilvl w:val="0"/>
+          <w:numId w:val="2"/>
+        </w:numPr>
+        <w:jc w:val="left"/>
+      </w:pPr>
+      <w:r>
+        <w:t>MDN</w:t>
+      </w:r>
+      <w:r>
+        <w:t xml:space="preserve"> Web</w:t>
+      </w:r>
+      <w:r>
+        <w:t xml:space="preserve"> Docs, </w:t>
+      </w:r>
+      <w:r>
+        <w:t>Informations détaillées sur les composants HTML utilisés</w:t>
+      </w:r>
+      <w:r>
+        <w:t xml:space="preserve"> : </w:t>
+      </w:r>
+      <w:hyperlink r:id="rId15" w:history="1">
+        <w:r>
+          <w:rPr>
+            <w:rStyle w:val="Lienhypertexte"/>
+          </w:rPr>
+          <w:t>https://developer.mozilla.org/en-US/docs/Web/CSS/</w:t>
+        </w:r>
+      </w:hyperlink>
+    </w:p>
+    <w:p>
+      <w:r>
+        <w:t>Interviews :</w:t>
+      </w:r>
+    </w:p>
+    <w:p>
+      <w:pPr>
+        <w:pStyle w:val="Contenu"/>
+        <w:numPr>
+          <w:ilvl w:val="0"/>
+          <w:numId w:val="2"/>
+        </w:numPr>
+      </w:pPr>
+      <w:r>
+        <w:t xml:space="preserve">Interview de Alexandra </w:t>
+      </w:r>
+      <w:proofErr w:type="spellStart"/>
+      <w:r>
+        <w:t>Schiess</w:t>
+      </w:r>
+      <w:proofErr w:type="spellEnd"/>
+    </w:p>
+    <w:p/>
+    <w:p>
+      <w:pPr>
         <w:rPr>
-          <w:b w:val="0"/>
+          <w:color w:val="0F0D29" w:themeColor="text1"/>
           <w:sz w:val="24"/>
         </w:rPr>
       </w:pPr>
@@ -2218,6 +2328,45 @@
     </w:p>
     <w:p>
       <w:pPr>
+        <w:pStyle w:val="Contenu"/>
+        <w:numPr>
+          <w:ilvl w:val="0"/>
+          <w:numId w:val="2"/>
+        </w:numPr>
+      </w:pPr>
+    </w:p>
+    <w:p>
+      <w:pPr>
+        <w:pStyle w:val="Titre1"/>
+      </w:pPr>
+      <w:bookmarkStart w:id="9" w:name="_Toc157768538"/>
+      <w:r>
+        <w:t>Table des illustrations</w:t>
+      </w:r>
+      <w:bookmarkEnd w:id="9"/>
+    </w:p>
+    <w:p>
+      <w:pPr>
+        <w:pStyle w:val="Titre1"/>
+      </w:pPr>
+      <w:bookmarkStart w:id="10" w:name="_Toc157768539"/>
+      <w:r>
+        <w:t>Annexes</w:t>
+      </w:r>
+      <w:bookmarkEnd w:id="10"/>
+    </w:p>
+    <w:p>
+      <w:pPr>
+        <w:rPr>
+          <w:sz w:val="24"/>
+        </w:rPr>
+      </w:pPr>
+      <w:r>
+        <w:br w:type="page"/>
+      </w:r>
+    </w:p>
+    <w:p>
+      <w:pPr>
         <w:pStyle w:val="Titre1"/>
       </w:pPr>
       <w:bookmarkStart w:id="11" w:name="_Toc157768540"/>
@@ -2228,10 +2377,10 @@
       <w:bookmarkEnd w:id="11"/>
     </w:p>
     <w:sectPr>
-      <w:headerReference w:type="default" r:id="rId11"/>
-      <w:footerReference w:type="default" r:id="rId12"/>
-      <w:headerReference w:type="first" r:id="rId13"/>
-      <w:footerReference w:type="first" r:id="rId14"/>
+      <w:headerReference w:type="default" r:id="rId16"/>
+      <w:footerReference w:type="default" r:id="rId17"/>
+      <w:headerReference w:type="first" r:id="rId18"/>
+      <w:footerReference w:type="first" r:id="rId19"/>
       <w:pgSz w:w="11906" w:h="16838" w:code="9"/>
       <w:pgMar w:top="1512" w:right="1152" w:bottom="720" w:left="1152" w:header="720" w:footer="288" w:gutter="0"/>
       <w:pgNumType w:start="1"/>
@@ -2268,7 +2417,6 @@
   <w:p>
     <w:pPr>
       <w:pStyle w:val="Pieddepage"/>
-      <w:jc w:val="center"/>
     </w:pPr>
   </w:p>
   <w:p>
@@ -2356,7 +2504,7 @@
             </wp:anchor>
           </w:drawing>
         </mc:Choice>
-        <mc:Fallback xmlns:w16sdtdh="http://schemas.microsoft.com/office/word/2020/wordml/sdtdatahash" xmlns:w16="http://schemas.microsoft.com/office/word/2018/wordml" xmlns:w16cex="http://schemas.microsoft.com/office/word/2018/wordml/cex" xmlns:oel="http://schemas.microsoft.com/office/2019/extlst">
+        <mc:Fallback xmlns:oel="http://schemas.microsoft.com/office/2019/extlst" xmlns:w16cex="http://schemas.microsoft.com/office/word/2018/wordml/cex" xmlns:w16="http://schemas.microsoft.com/office/word/2018/wordml" xmlns:w16sdtdh="http://schemas.microsoft.com/office/word/2020/wordml/sdtdatahash">
           <w:pict>
             <v:rect w14:anchorId="00240358" id="Rectangle 11" o:spid="_x0000_s1026" alt="Rectangle coloré" style="position:absolute;margin-left:0;margin-top:-289.6pt;width:611.25pt;height:338.55pt;z-index:-251655680;visibility:visible;mso-wrap-style:square;mso-height-percent:0;mso-wrap-distance-left:9pt;mso-wrap-distance-top:0;mso-wrap-distance-right:9pt;mso-wrap-distance-bottom:0;mso-position-horizontal:left;mso-position-horizontal-relative:page;mso-position-vertical:absolute;mso-position-vertical-relative:text;mso-height-percent:0;mso-height-relative:margin;v-text-anchor:middle" o:gfxdata="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" fillcolor="#34aba2 [3206]" stroked="f" strokeweight="2pt">
               <w10:wrap anchorx="page"/>
@@ -2375,7 +2523,7 @@
     <w:pPr>
       <w:pStyle w:val="Pieddepage"/>
       <w:tabs>
-        <w:tab w:val="center" w:pos="4820"/>
+        <w:tab w:val="center" w:pos="4253"/>
       </w:tabs>
     </w:pPr>
     <w:r>
@@ -2408,9 +2556,6 @@
   <w:p>
     <w:pPr>
       <w:pStyle w:val="Pieddepage"/>
-      <w:tabs>
-        <w:tab w:val="center" w:pos="4820"/>
-      </w:tabs>
       <w:rPr>
         <w:lang w:val="fr-CH"/>
       </w:rPr>
@@ -2526,7 +2671,7 @@
             </wp:anchor>
           </w:drawing>
         </mc:Choice>
-        <mc:Fallback xmlns:w16sdtdh="http://schemas.microsoft.com/office/word/2020/wordml/sdtdatahash" xmlns:w16="http://schemas.microsoft.com/office/word/2018/wordml" xmlns:w16cex="http://schemas.microsoft.com/office/word/2018/wordml/cex" xmlns:oel="http://schemas.microsoft.com/office/2019/extlst">
+        <mc:Fallback xmlns:oel="http://schemas.microsoft.com/office/2019/extlst" xmlns:w16cex="http://schemas.microsoft.com/office/word/2018/wordml/cex" xmlns:w16="http://schemas.microsoft.com/office/word/2018/wordml" xmlns:w16sdtdh="http://schemas.microsoft.com/office/word/2020/wordml/sdtdatahash">
           <w:pict>
             <v:rect w14:anchorId="442D00E8" id="Rectangle 3" o:spid="_x0000_s1026" style="position:absolute;margin-left:543.95pt;margin-top:-36pt;width:595.15pt;height:21.4pt;z-index:251661824;visibility:visible;mso-wrap-style:square;mso-width-percent:0;mso-height-percent:0;mso-wrap-distance-left:9pt;mso-wrap-distance-top:0;mso-wrap-distance-right:9pt;mso-wrap-distance-bottom:0;mso-position-horizontal:right;mso-position-horizontal-relative:page;mso-position-vertical:absolute;mso-position-vertical-relative:text;mso-width-percent:0;mso-height-percent:0;mso-width-relative:margin;mso-height-relative:margin;v-text-anchor:middle" o:gfxdata="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" fillcolor="black" stroked="f" strokeweight="2pt">
               <w10:wrap anchorx="page"/>
@@ -2674,7 +2819,7 @@
             </wp:anchor>
           </w:drawing>
         </mc:Choice>
-        <mc:Fallback xmlns:w16sdtdh="http://schemas.microsoft.com/office/word/2020/wordml/sdtdatahash" xmlns:w16="http://schemas.microsoft.com/office/word/2018/wordml" xmlns:w16cex="http://schemas.microsoft.com/office/word/2018/wordml/cex" xmlns:oel="http://schemas.microsoft.com/office/2019/extlst">
+        <mc:Fallback xmlns:oel="http://schemas.microsoft.com/office/2019/extlst" xmlns:w16cex="http://schemas.microsoft.com/office/word/2018/wordml/cex" xmlns:w16="http://schemas.microsoft.com/office/word/2018/wordml" xmlns:w16sdtdh="http://schemas.microsoft.com/office/word/2020/wordml/sdtdatahash">
           <w:pict>
             <v:rect w14:anchorId="79D43C21" id="Rectangle 13" o:spid="_x0000_s1026" alt="Rectangle blanc pour le texte sur la couverture" style="position:absolute;margin-left:-16.35pt;margin-top:41.25pt;width:313.15pt;height:650.85pt;z-index:251657728;visibility:visible;mso-wrap-style:square;mso-width-percent:0;mso-wrap-distance-left:9pt;mso-wrap-distance-top:0;mso-wrap-distance-right:9pt;mso-wrap-distance-bottom:0;mso-position-horizontal:absolute;mso-position-horizontal-relative:text;mso-position-vertical:absolute;mso-position-vertical-relative:text;mso-width-percent:0;mso-width-relative:margin;v-text-anchor:middle" o:gfxdata="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" fillcolor="white [3212]" stroked="f" strokeweight="2pt"/>
           </w:pict>
@@ -2929,8 +3074,124 @@
       </w:rPr>
     </w:lvl>
   </w:abstractNum>
+  <w:abstractNum w:abstractNumId="1" w15:restartNumberingAfterBreak="0">
+    <w:nsid w:val="79354A51"/>
+    <w:multiLevelType w:val="hybridMultilevel"/>
+    <w:tmpl w:val="CC3E0196"/>
+    <w:lvl w:ilvl="0" w:tplc="F2F8D1F2">
+      <w:start w:val="2"/>
+      <w:numFmt w:val="bullet"/>
+      <w:lvlText w:val="-"/>
+      <w:lvlJc w:val="left"/>
+      <w:pPr>
+        <w:ind w:left="720" w:hanging="360"/>
+      </w:pPr>
+      <w:rPr>
+        <w:rFonts w:ascii="Calibri" w:eastAsiaTheme="minorEastAsia" w:hAnsi="Calibri" w:cs="Calibri" w:hint="default"/>
+      </w:rPr>
+    </w:lvl>
+    <w:lvl w:ilvl="1" w:tplc="100C0003" w:tentative="1">
+      <w:start w:val="1"/>
+      <w:numFmt w:val="bullet"/>
+      <w:lvlText w:val="o"/>
+      <w:lvlJc w:val="left"/>
+      <w:pPr>
+        <w:ind w:left="1440" w:hanging="360"/>
+      </w:pPr>
+      <w:rPr>
+        <w:rFonts w:ascii="Courier New" w:hAnsi="Courier New" w:cs="Courier New" w:hint="default"/>
+      </w:rPr>
+    </w:lvl>
+    <w:lvl w:ilvl="2" w:tplc="100C0005" w:tentative="1">
+      <w:start w:val="1"/>
+      <w:numFmt w:val="bullet"/>
+      <w:lvlText w:val=""/>
+      <w:lvlJc w:val="left"/>
+      <w:pPr>
+        <w:ind w:left="2160" w:hanging="360"/>
+      </w:pPr>
+      <w:rPr>
+        <w:rFonts w:ascii="Wingdings" w:hAnsi="Wingdings" w:hint="default"/>
+      </w:rPr>
+    </w:lvl>
+    <w:lvl w:ilvl="3" w:tplc="100C0001" w:tentative="1">
+      <w:start w:val="1"/>
+      <w:numFmt w:val="bullet"/>
+      <w:lvlText w:val=""/>
+      <w:lvlJc w:val="left"/>
+      <w:pPr>
+        <w:ind w:left="2880" w:hanging="360"/>
+      </w:pPr>
+      <w:rPr>
+        <w:rFonts w:ascii="Symbol" w:hAnsi="Symbol" w:hint="default"/>
+      </w:rPr>
+    </w:lvl>
+    <w:lvl w:ilvl="4" w:tplc="100C0003" w:tentative="1">
+      <w:start w:val="1"/>
+      <w:numFmt w:val="bullet"/>
+      <w:lvlText w:val="o"/>
+      <w:lvlJc w:val="left"/>
+      <w:pPr>
+        <w:ind w:left="3600" w:hanging="360"/>
+      </w:pPr>
+      <w:rPr>
+        <w:rFonts w:ascii="Courier New" w:hAnsi="Courier New" w:cs="Courier New" w:hint="default"/>
+      </w:rPr>
+    </w:lvl>
+    <w:lvl w:ilvl="5" w:tplc="100C0005" w:tentative="1">
+      <w:start w:val="1"/>
+      <w:numFmt w:val="bullet"/>
+      <w:lvlText w:val=""/>
+      <w:lvlJc w:val="left"/>
+      <w:pPr>
+        <w:ind w:left="4320" w:hanging="360"/>
+      </w:pPr>
+      <w:rPr>
+        <w:rFonts w:ascii="Wingdings" w:hAnsi="Wingdings" w:hint="default"/>
+      </w:rPr>
+    </w:lvl>
+    <w:lvl w:ilvl="6" w:tplc="100C0001" w:tentative="1">
+      <w:start w:val="1"/>
+      <w:numFmt w:val="bullet"/>
+      <w:lvlText w:val=""/>
+      <w:lvlJc w:val="left"/>
+      <w:pPr>
+        <w:ind w:left="5040" w:hanging="360"/>
+      </w:pPr>
+      <w:rPr>
+        <w:rFonts w:ascii="Symbol" w:hAnsi="Symbol" w:hint="default"/>
+      </w:rPr>
+    </w:lvl>
+    <w:lvl w:ilvl="7" w:tplc="100C0003" w:tentative="1">
+      <w:start w:val="1"/>
+      <w:numFmt w:val="bullet"/>
+      <w:lvlText w:val="o"/>
+      <w:lvlJc w:val="left"/>
+      <w:pPr>
+        <w:ind w:left="5760" w:hanging="360"/>
+      </w:pPr>
+      <w:rPr>
+        <w:rFonts w:ascii="Courier New" w:hAnsi="Courier New" w:cs="Courier New" w:hint="default"/>
+      </w:rPr>
+    </w:lvl>
+    <w:lvl w:ilvl="8" w:tplc="100C0005" w:tentative="1">
+      <w:start w:val="1"/>
+      <w:numFmt w:val="bullet"/>
+      <w:lvlText w:val=""/>
+      <w:lvlJc w:val="left"/>
+      <w:pPr>
+        <w:ind w:left="6480" w:hanging="360"/>
+      </w:pPr>
+      <w:rPr>
+        <w:rFonts w:ascii="Wingdings" w:hAnsi="Wingdings" w:hint="default"/>
+      </w:rPr>
+    </w:lvl>
+  </w:abstractNum>
   <w:num w:numId="1">
     <w:abstractNumId w:val="0"/>
+  </w:num>
+  <w:num w:numId="2">
+    <w:abstractNumId w:val="1"/>
   </w:num>
 </w:numbering>
 </file>
@@ -3332,9 +3593,9 @@
   <w:style w:type="paragraph" w:default="1" w:styleId="Normal">
     <w:name w:val="Normal"/>
     <w:qFormat/>
-    <w:rsid w:val="00D86945"/>
+    <w:rsid w:val="00ED3A54"/>
     <w:pPr>
-      <w:spacing w:after="0"/>
+      <w:spacing w:before="120" w:after="0"/>
     </w:pPr>
     <w:rPr>
       <w:rFonts w:eastAsiaTheme="minorEastAsia"/>
@@ -3619,12 +3880,13 @@
     <w:basedOn w:val="Normal"/>
     <w:link w:val="Caractredecontenu"/>
     <w:qFormat/>
-    <w:rsid w:val="002D5102"/>
+    <w:rsid w:val="00325ADB"/>
     <w:pPr>
       <w:jc w:val="both"/>
     </w:pPr>
     <w:rPr>
       <w:b w:val="0"/>
+      <w:color w:val="0F0D29" w:themeColor="text1"/>
       <w:sz w:val="24"/>
     </w:rPr>
   </w:style>
@@ -3639,10 +3901,10 @@
     <w:name w:val="Caractère de contenu"/>
     <w:basedOn w:val="Policepardfaut"/>
     <w:link w:val="Contenu"/>
-    <w:rsid w:val="002D5102"/>
+    <w:rsid w:val="00325ADB"/>
     <w:rPr>
       <w:rFonts w:eastAsiaTheme="minorEastAsia"/>
-      <w:color w:val="082A75" w:themeColor="text2"/>
+      <w:color w:val="0F0D29" w:themeColor="text1"/>
       <w:szCs w:val="22"/>
     </w:rPr>
   </w:style>
@@ -3701,6 +3963,30 @@
     <w:rPr>
       <w:color w:val="3592CF" w:themeColor="hyperlink"/>
       <w:u w:val="single"/>
+    </w:rPr>
+  </w:style>
+  <w:style w:type="paragraph" w:styleId="Paragraphedeliste">
+    <w:name w:val="List Paragraph"/>
+    <w:basedOn w:val="Normal"/>
+    <w:uiPriority w:val="34"/>
+    <w:unhideWhenUsed/>
+    <w:qFormat/>
+    <w:rsid w:val="00325ADB"/>
+    <w:pPr>
+      <w:ind w:left="720"/>
+      <w:contextualSpacing/>
+    </w:pPr>
+  </w:style>
+  <w:style w:type="character" w:styleId="Mentionnonrsolue">
+    <w:name w:val="Unresolved Mention"/>
+    <w:basedOn w:val="Policepardfaut"/>
+    <w:uiPriority w:val="99"/>
+    <w:semiHidden/>
+    <w:unhideWhenUsed/>
+    <w:rsid w:val="00325ADB"/>
+    <w:rPr>
+      <w:color w:val="605E5C"/>
+      <w:shd w:val="clear" w:color="auto" w:fill="E1DFDD"/>
     </w:rPr>
   </w:style>
 </w:styles>
@@ -3975,7 +4261,7 @@
 </file>
 
 <file path=customXml/itemProps1.xml><?xml version="1.0" encoding="utf-8"?>
-<ds:datastoreItem xmlns:ds="http://schemas.openxmlformats.org/officeDocument/2006/customXml" ds:itemID="{2F9E2F6F-8259-46DA-AF38-31DDA17596E6}">
+<ds:datastoreItem xmlns:ds="http://schemas.openxmlformats.org/officeDocument/2006/customXml" ds:itemID="{1BC7AABD-AA6F-4D64-A55F-108C71A993BC}">
   <ds:schemaRefs>
     <ds:schemaRef ds:uri="http://schemas.openxmlformats.org/officeDocument/2006/bibliography"/>
   </ds:schemaRefs>

</xml_diff>